<commit_message>
Actualizacion del modulo educativa
</commit_message>
<xml_diff>
--- a/resources/uploads/plantillas/FormatoCitacionComite.docx
+++ b/resources/uploads/plantillas/FormatoCitacionComite.docx
@@ -1832,7 +1832,7 @@
           <w:sz w:val="20"/>
           <w:szCs w:val="20"/>
         </w:rPr>
-        <w:t>${coordinador}</w:t>
+        <w:t>Néstor Vladimir Espitia Torres</w:t>
       </w:r>
     </w:p>
     <w:p>
@@ -1852,8 +1852,18 @@
           <w:sz w:val="20"/>
           <w:szCs w:val="20"/>
         </w:rPr>
-        <w:t>Coordinador Académico</w:t>
-      </w:r>
+        <w:t xml:space="preserve">Coordinador </w:t>
+      </w:r>
+      <w:bookmarkStart w:id="0" w:name="_GoBack"/>
+      <w:r>
+        <w:rPr>
+          <w:rFonts w:asciiTheme="majorHAnsi" w:hAnsiTheme="majorHAnsi" w:cstheme="majorHAnsi"/>
+          <w:sz w:val="20"/>
+          <w:szCs w:val="20"/>
+        </w:rPr>
+        <w:t>Misional</w:t>
+      </w:r>
+      <w:bookmarkEnd w:id="0"/>
     </w:p>
     <w:p>
       <w:pPr>
@@ -1969,8 +1979,6 @@
         </w:rPr>
         <w:t xml:space="preserve"> </w:t>
       </w:r>
-      <w:bookmarkStart w:id="0" w:name="_GoBack"/>
-      <w:bookmarkEnd w:id="0"/>
     </w:p>
     <w:p>
       <w:pPr>
@@ -4120,6 +4128,7 @@
     <w:rsid w:val="009B6A3E"/>
     <w:rsid w:val="009C1D43"/>
     <w:rsid w:val="00AB7B05"/>
+    <w:rsid w:val="00AF63E4"/>
     <w:rsid w:val="00B86D4B"/>
     <w:rsid w:val="00BB49C1"/>
     <w:rsid w:val="00C4055D"/>
@@ -4951,7 +4960,7 @@
 </file>
 
 <file path=customXml/itemProps1.xml><?xml version="1.0" encoding="utf-8"?>
-<ds:datastoreItem xmlns:ds="http://schemas.openxmlformats.org/officeDocument/2006/customXml" ds:itemID="{946BD5F3-DB33-4376-9F99-D1247E0BC9EA}">
+<ds:datastoreItem xmlns:ds="http://schemas.openxmlformats.org/officeDocument/2006/customXml" ds:itemID="{1C7E7ED0-D849-4F09-95C0-B5870EF752F6}">
   <ds:schemaRefs>
     <ds:schemaRef ds:uri="http://schemas.openxmlformats.org/officeDocument/2006/bibliography"/>
   </ds:schemaRefs>

</xml_diff>